<commit_message>
added a feature to retrive  an article content with the help of its id
</commit_message>
<xml_diff>
--- a/greenenergyprojectlearning.docx
+++ b/greenenergyprojectlearning.docx
@@ -48,21 +48,7 @@
         <w:rPr>
           <w:rFonts w:ascii="Times New Roman" w:eastAsia="Times New Roman" w:hAnsi="Times New Roman" w:cs="Times New Roman"/>
         </w:rPr>
-        <w:t xml:space="preserve"> is typically used for web applications that serve HTML content. It returns views (usually JSP, </w:t>
-      </w:r>
-      <w:proofErr w:type="spellStart"/>
-      <w:r>
-        <w:rPr>
-          <w:rFonts w:ascii="Times New Roman" w:eastAsia="Times New Roman" w:hAnsi="Times New Roman" w:cs="Times New Roman"/>
-        </w:rPr>
-        <w:t>Thymeleaf</w:t>
-      </w:r>
-      <w:proofErr w:type="spellEnd"/>
-      <w:r>
-        <w:rPr>
-          <w:rFonts w:ascii="Times New Roman" w:eastAsia="Times New Roman" w:hAnsi="Times New Roman" w:cs="Times New Roman"/>
-        </w:rPr>
-        <w:t>, etc.) instead of direct response bodies.</w:t>
+        <w:t xml:space="preserve"> is typically used for web applications that serve HTML content. It returns views (usually JSP, Thymeleaf, etc.) instead of direct response bodies.</w:t>
       </w:r>
     </w:p>
     <w:p>
@@ -358,7 +344,190 @@
         <w:t xml:space="preserve">500 Internal </w:t>
       </w:r>
     </w:p>
+    <w:p>
+      <w:pPr>
+        <w:pStyle w:val="Heading3"/>
+      </w:pPr>
+      <w:r>
+        <w:br/>
+      </w:r>
+      <w:r>
+        <w:br/>
+        <w:t>******************************************************************************</w:t>
+      </w:r>
+    </w:p>
+    <w:p>
+      <w:pPr>
+        <w:pStyle w:val="Heading3"/>
+      </w:pPr>
+      <w:r>
+        <w:t>Uses of optional</w:t>
+      </w:r>
+      <w:r>
+        <w:br/>
+        <w:t xml:space="preserve">2. </w:t>
+      </w:r>
+      <w:r>
+        <w:rPr>
+          <w:rStyle w:val="Strong"/>
+          <w:b/>
+          <w:bCs/>
+        </w:rPr>
+        <w:t>Avoiding Null Checks</w:t>
+      </w:r>
+    </w:p>
+    <w:p>
+      <w:pPr>
+        <w:pStyle w:val="NormalWeb"/>
+      </w:pPr>
+      <w:r>
+        <w:t xml:space="preserve">By using </w:t>
+      </w:r>
+      <w:r>
+        <w:rPr>
+          <w:rStyle w:val="HTMLCode"/>
+        </w:rPr>
+        <w:t>Optional</w:t>
+      </w:r>
+      <w:r>
+        <w:t xml:space="preserve">, you can avoid explicit </w:t>
+      </w:r>
+      <w:r>
+        <w:rPr>
+          <w:rStyle w:val="HTMLCode"/>
+        </w:rPr>
+        <w:t>null</w:t>
+      </w:r>
+      <w:r>
+        <w:t xml:space="preserve"> checks, which can reduce the risk of </w:t>
+      </w:r>
+      <w:r>
+        <w:rPr>
+          <w:rStyle w:val="HTMLCode"/>
+        </w:rPr>
+        <w:t>NullPointerException</w:t>
+      </w:r>
+      <w:r>
+        <w:t xml:space="preserve"> (NPE). </w:t>
+      </w:r>
+      <w:r>
+        <w:rPr>
+          <w:rStyle w:val="HTMLCode"/>
+        </w:rPr>
+        <w:t>Optional</w:t>
+      </w:r>
+      <w:r>
+        <w:t xml:space="preserve"> provides methods to handle the absence of values in a more elegant way, such as </w:t>
+      </w:r>
+      <w:r>
+        <w:rPr>
+          <w:rStyle w:val="HTMLCode"/>
+        </w:rPr>
+        <w:t>isPresent()</w:t>
+      </w:r>
+      <w:r>
+        <w:t xml:space="preserve">, </w:t>
+      </w:r>
+      <w:r>
+        <w:rPr>
+          <w:rStyle w:val="HTMLCode"/>
+        </w:rPr>
+        <w:t>ifPresent()</w:t>
+      </w:r>
+      <w:r>
+        <w:t xml:space="preserve">, </w:t>
+      </w:r>
+      <w:r>
+        <w:rPr>
+          <w:rStyle w:val="HTMLCode"/>
+        </w:rPr>
+        <w:t>orElse()</w:t>
+      </w:r>
+      <w:r>
+        <w:t xml:space="preserve">, and </w:t>
+      </w:r>
+      <w:r>
+        <w:rPr>
+          <w:rStyle w:val="HTMLCode"/>
+        </w:rPr>
+        <w:t>orElseGet()</w:t>
+      </w:r>
+      <w:r>
+        <w:t>.</w:t>
+      </w:r>
+    </w:p>
+    <w:p>
+      <w:pPr>
+        <w:pStyle w:val="Heading3"/>
+      </w:pPr>
+      <w:r>
+        <w:t xml:space="preserve">3. </w:t>
+      </w:r>
+      <w:r>
+        <w:rPr>
+          <w:rStyle w:val="Strong"/>
+          <w:b/>
+          <w:bCs/>
+        </w:rPr>
+        <w:t>Functional Programming Style</w:t>
+      </w:r>
+    </w:p>
+    <w:p>
+      <w:pPr>
+        <w:pStyle w:val="NormalWeb"/>
+      </w:pPr>
+      <w:r>
+        <w:rPr>
+          <w:rStyle w:val="HTMLCode"/>
+        </w:rPr>
+        <w:t>Optional</w:t>
+      </w:r>
+      <w:r>
+        <w:t xml:space="preserve"> encourages a functional programming style by providing methods that allow for chaining and more declarative code. This can make the code more concise and readable. For example:</w:t>
+      </w:r>
+    </w:p>
+    <w:p>
+      <w:r>
+        <w:t>public Optional&lt;Article&gt; getArticleById(int id) {</w:t>
+      </w:r>
+    </w:p>
+    <w:p>
+      <w:r>
+        <w:t xml:space="preserve">    return articleRepository.findById(id);</w:t>
+      </w:r>
+    </w:p>
+    <w:p>
+      <w:r>
+        <w:t>}</w:t>
+      </w:r>
+    </w:p>
     <w:p/>
+    <w:p>
+      <w:r>
+        <w:lastRenderedPageBreak/>
+        <w:t>// Handling the Optional value</w:t>
+      </w:r>
+    </w:p>
+    <w:p>
+      <w:r>
+        <w:t>Optional&lt;Article&gt; articleOptional = getArticleById(id);</w:t>
+      </w:r>
+    </w:p>
+    <w:p>
+      <w:r>
+        <w:t>articleOptional.ifPresent(article -&gt; {</w:t>
+      </w:r>
+    </w:p>
+    <w:p>
+      <w:r>
+        <w:t xml:space="preserve">    // Process the article if present</w:t>
+      </w:r>
+    </w:p>
+    <w:p>
+      <w:r>
+        <w:t>});</w:t>
+      </w:r>
+    </w:p>
     <w:sectPr>
       <w:pgSz w:w="12240" w:h="15840"/>
       <w:pgMar w:top="1440" w:right="1440" w:bottom="1440" w:left="1440" w:header="720" w:footer="720" w:gutter="0"/>
@@ -1189,6 +1358,17 @@
       <w:rFonts w:ascii="Times New Roman" w:eastAsia="Times New Roman" w:hAnsi="Times New Roman" w:cs="Times New Roman"/>
     </w:rPr>
   </w:style>
+  <w:style w:type="character" w:styleId="Strong">
+    <w:name w:val="Strong"/>
+    <w:basedOn w:val="DefaultParagraphFont"/>
+    <w:uiPriority w:val="22"/>
+    <w:qFormat/>
+    <w:rsid w:val="00037173"/>
+    <w:rPr>
+      <w:b/>
+      <w:bCs/>
+    </w:rPr>
+  </w:style>
 </w:styles>
 </file>
 

</xml_diff>

<commit_message>
added a feature to retrive  an article content with the help of its title
</commit_message>
<xml_diff>
--- a/greenenergyprojectlearning.docx
+++ b/greenenergyprojectlearning.docx
@@ -48,7 +48,21 @@
         <w:rPr>
           <w:rFonts w:ascii="Times New Roman" w:eastAsia="Times New Roman" w:hAnsi="Times New Roman" w:cs="Times New Roman"/>
         </w:rPr>
-        <w:t xml:space="preserve"> is typically used for web applications that serve HTML content. It returns views (usually JSP, Thymeleaf, etc.) instead of direct response bodies.</w:t>
+        <w:t xml:space="preserve"> is typically used for web applications that serve HTML content. It returns views (usually JSP, </w:t>
+      </w:r>
+      <w:proofErr w:type="spellStart"/>
+      <w:r>
+        <w:rPr>
+          <w:rFonts w:ascii="Times New Roman" w:eastAsia="Times New Roman" w:hAnsi="Times New Roman" w:cs="Times New Roman"/>
+        </w:rPr>
+        <w:t>Thymeleaf</w:t>
+      </w:r>
+      <w:proofErr w:type="spellEnd"/>
+      <w:r>
+        <w:rPr>
+          <w:rFonts w:ascii="Times New Roman" w:eastAsia="Times New Roman" w:hAnsi="Times New Roman" w:cs="Times New Roman"/>
+        </w:rPr>
+        <w:t>, etc.) instead of direct response bodies.</w:t>
       </w:r>
     </w:p>
     <w:p>
@@ -401,12 +415,14 @@
       <w:r>
         <w:t xml:space="preserve"> checks, which can reduce the risk of </w:t>
       </w:r>
+      <w:proofErr w:type="spellStart"/>
       <w:r>
         <w:rPr>
           <w:rStyle w:val="HTMLCode"/>
         </w:rPr>
         <w:t>NullPointerException</w:t>
       </w:r>
+      <w:proofErr w:type="spellEnd"/>
       <w:r>
         <w:t xml:space="preserve"> (NPE). </w:t>
       </w:r>
@@ -419,38 +435,78 @@
       <w:r>
         <w:t xml:space="preserve"> provides methods to handle the absence of values in a more elegant way, such as </w:t>
       </w:r>
+      <w:proofErr w:type="spellStart"/>
+      <w:proofErr w:type="gramStart"/>
       <w:r>
         <w:rPr>
           <w:rStyle w:val="HTMLCode"/>
         </w:rPr>
-        <w:t>isPresent()</w:t>
+        <w:t>isPresent</w:t>
+      </w:r>
+      <w:proofErr w:type="spellEnd"/>
+      <w:r>
+        <w:rPr>
+          <w:rStyle w:val="HTMLCode"/>
+        </w:rPr>
+        <w:t>(</w:t>
+      </w:r>
+      <w:proofErr w:type="gramEnd"/>
+      <w:r>
+        <w:rPr>
+          <w:rStyle w:val="HTMLCode"/>
+        </w:rPr>
+        <w:t>)</w:t>
       </w:r>
       <w:r>
         <w:t xml:space="preserve">, </w:t>
       </w:r>
+      <w:proofErr w:type="spellStart"/>
       <w:r>
         <w:rPr>
           <w:rStyle w:val="HTMLCode"/>
         </w:rPr>
-        <w:t>ifPresent()</w:t>
+        <w:t>ifPresent</w:t>
+      </w:r>
+      <w:proofErr w:type="spellEnd"/>
+      <w:r>
+        <w:rPr>
+          <w:rStyle w:val="HTMLCode"/>
+        </w:rPr>
+        <w:t>()</w:t>
       </w:r>
       <w:r>
         <w:t xml:space="preserve">, </w:t>
       </w:r>
+      <w:proofErr w:type="spellStart"/>
       <w:r>
         <w:rPr>
           <w:rStyle w:val="HTMLCode"/>
         </w:rPr>
-        <w:t>orElse()</w:t>
+        <w:t>orElse</w:t>
+      </w:r>
+      <w:proofErr w:type="spellEnd"/>
+      <w:r>
+        <w:rPr>
+          <w:rStyle w:val="HTMLCode"/>
+        </w:rPr>
+        <w:t>()</w:t>
       </w:r>
       <w:r>
         <w:t xml:space="preserve">, and </w:t>
       </w:r>
+      <w:proofErr w:type="spellStart"/>
       <w:r>
         <w:rPr>
           <w:rStyle w:val="HTMLCode"/>
         </w:rPr>
-        <w:t>orElseGet()</w:t>
+        <w:t>orElseGet</w:t>
+      </w:r>
+      <w:proofErr w:type="spellEnd"/>
+      <w:r>
+        <w:rPr>
+          <w:rStyle w:val="HTMLCode"/>
+        </w:rPr>
+        <w:t>()</w:t>
       </w:r>
       <w:r>
         <w:t>.</w:t>
@@ -488,13 +544,39 @@
     </w:p>
     <w:p>
       <w:r>
-        <w:t>public Optional&lt;Article&gt; getArticleById(int id) {</w:t>
-      </w:r>
-    </w:p>
-    <w:p>
-      <w:r>
-        <w:t xml:space="preserve">    return articleRepository.findById(id);</w:t>
-      </w:r>
+        <w:t xml:space="preserve">public Optional&lt;Article&gt; </w:t>
+      </w:r>
+      <w:proofErr w:type="spellStart"/>
+      <w:proofErr w:type="gramStart"/>
+      <w:r>
+        <w:t>getArticleById</w:t>
+      </w:r>
+      <w:proofErr w:type="spellEnd"/>
+      <w:r>
+        <w:t>(</w:t>
+      </w:r>
+      <w:proofErr w:type="gramEnd"/>
+      <w:r>
+        <w:t>int id) {</w:t>
+      </w:r>
+    </w:p>
+    <w:p>
+      <w:r>
+        <w:t xml:space="preserve">    return </w:t>
+      </w:r>
+      <w:proofErr w:type="spellStart"/>
+      <w:r>
+        <w:t>articleRepository.findById</w:t>
+      </w:r>
+      <w:proofErr w:type="spellEnd"/>
+      <w:r>
+        <w:t>(id</w:t>
+      </w:r>
+      <w:proofErr w:type="gramStart"/>
+      <w:r>
+        <w:t>);</w:t>
+      </w:r>
+      <w:proofErr w:type="gramEnd"/>
     </w:p>
     <w:p>
       <w:r>
@@ -510,12 +592,38 @@
     </w:p>
     <w:p>
       <w:r>
-        <w:t>Optional&lt;Article&gt; articleOptional = getArticleById(id);</w:t>
-      </w:r>
-    </w:p>
-    <w:p>
-      <w:r>
-        <w:t>articleOptional.ifPresent(article -&gt; {</w:t>
+        <w:t xml:space="preserve">Optional&lt;Article&gt; </w:t>
+      </w:r>
+      <w:proofErr w:type="spellStart"/>
+      <w:r>
+        <w:t>articleOptional</w:t>
+      </w:r>
+      <w:proofErr w:type="spellEnd"/>
+      <w:r>
+        <w:t xml:space="preserve"> = </w:t>
+      </w:r>
+      <w:proofErr w:type="spellStart"/>
+      <w:r>
+        <w:t>getArticleById</w:t>
+      </w:r>
+      <w:proofErr w:type="spellEnd"/>
+      <w:r>
+        <w:t>(id</w:t>
+      </w:r>
+      <w:proofErr w:type="gramStart"/>
+      <w:r>
+        <w:t>);</w:t>
+      </w:r>
+      <w:proofErr w:type="gramEnd"/>
+    </w:p>
+    <w:p>
+      <w:proofErr w:type="spellStart"/>
+      <w:r>
+        <w:t>articleOptional.ifPresent</w:t>
+      </w:r>
+      <w:proofErr w:type="spellEnd"/>
+      <w:r>
+        <w:t>(article -&gt; {</w:t>
       </w:r>
     </w:p>
     <w:p>
@@ -527,7 +635,70 @@
       <w:r>
         <w:t>});</w:t>
       </w:r>
-    </w:p>
+      <w:r>
+        <w:br/>
+      </w:r>
+      <w:r>
+        <w:br/>
+      </w:r>
+      <w:r>
+        <w:br/>
+      </w:r>
+      <w:r>
+        <w:t>U</w:t>
+      </w:r>
+      <w:r>
+        <w:t>til classes contain all helper class code</w:t>
+      </w:r>
+      <w:r>
+        <w:t>.</w:t>
+      </w:r>
+    </w:p>
+    <w:p>
+      <w:r>
+        <w:t>Target and retention annotations are used to make custom annotations</w:t>
+      </w:r>
+      <w:r>
+        <w:t>.</w:t>
+      </w:r>
+      <w:r>
+        <w:br/>
+      </w:r>
+      <w:proofErr w:type="spellStart"/>
+      <w:r>
+        <w:t>responsebody</w:t>
+      </w:r>
+      <w:proofErr w:type="spellEnd"/>
+      <w:r>
+        <w:t xml:space="preserve"> is used to convert the java object to </w:t>
+      </w:r>
+      <w:proofErr w:type="spellStart"/>
+      <w:r>
+        <w:t>json</w:t>
+      </w:r>
+      <w:proofErr w:type="spellEnd"/>
+      <w:r>
+        <w:t xml:space="preserve"> object while sending data from server to client because frontend can only understand </w:t>
+      </w:r>
+      <w:proofErr w:type="spellStart"/>
+      <w:r>
+        <w:t>json</w:t>
+      </w:r>
+      <w:proofErr w:type="spellEnd"/>
+      <w:r>
+        <w:t>.</w:t>
+      </w:r>
+      <w:r>
+        <w:br/>
+        <w:t xml:space="preserve">handling exceptions in java is different from handling exceptions in </w:t>
+      </w:r>
+      <w:proofErr w:type="spellStart"/>
+      <w:r>
+        <w:t>springboot</w:t>
+      </w:r>
+      <w:proofErr w:type="spellEnd"/>
+    </w:p>
+    <w:p/>
     <w:sectPr>
       <w:pgSz w:w="12240" w:h="15840"/>
       <w:pgMar w:top="1440" w:right="1440" w:bottom="1440" w:left="1440" w:header="720" w:footer="720" w:gutter="0"/>
@@ -1369,6 +1540,17 @@
       <w:bCs/>
     </w:rPr>
   </w:style>
+  <w:style w:type="paragraph" w:styleId="ListParagraph">
+    <w:name w:val="List Paragraph"/>
+    <w:basedOn w:val="Normal"/>
+    <w:uiPriority w:val="34"/>
+    <w:qFormat/>
+    <w:rsid w:val="00C63C1B"/>
+    <w:pPr>
+      <w:ind w:left="720"/>
+      <w:contextualSpacing/>
+    </w:pPr>
+  </w:style>
 </w:styles>
 </file>
 

</xml_diff>